<commit_message>
Commit for start of project proposal
</commit_message>
<xml_diff>
--- a/Monitoring Usage In Domestic Heating Oil Tanks.docx
+++ b/Monitoring Usage In Domestic Heating Oil Tanks.docx
@@ -894,16 +894,55 @@
         <w:rPr>
           <w:rFonts w:ascii="Times New Roman" w:hAnsi="Times New Roman" w:cs="Times New Roman"/>
         </w:rPr>
-        <w:t>One of the major failings of the equipment used to heat a home with oil in which oil is supplied to an oil burner from a preloaded oil tank is that there is no exact indicatio</w:t>
-      </w:r>
-      <w:r>
-        <w:rPr>
-          <w:rFonts w:ascii="Times New Roman" w:hAnsi="Times New Roman" w:cs="Times New Roman"/>
-        </w:rPr>
-        <w:t>n of how much oil is being used or any indication what so ever of when the tank is nearing the refill point.</w:t>
+        <w:t>One of the major failings of the equipment used to heat a</w:t>
       </w:r>
       <w:bookmarkStart w:id="0" w:name="_GoBack"/>
       <w:bookmarkEnd w:id="0"/>
+      <w:r>
+        <w:rPr>
+          <w:rFonts w:ascii="Times New Roman" w:hAnsi="Times New Roman" w:cs="Times New Roman"/>
+        </w:rPr>
+        <w:t xml:space="preserve"> home with oil in which oil is supplied to an oil burner from a preloaded oil tank is that there is no exact indicatio</w:t>
+      </w:r>
+      <w:r>
+        <w:rPr>
+          <w:rFonts w:ascii="Times New Roman" w:hAnsi="Times New Roman" w:cs="Times New Roman"/>
+        </w:rPr>
+        <w:t>n of how much oil is being used or any indication what so ever of when the tank is nearing the refill point.</w:t>
+      </w:r>
+      <w:r>
+        <w:rPr>
+          <w:rFonts w:ascii="Times New Roman" w:hAnsi="Times New Roman" w:cs="Times New Roman"/>
+        </w:rPr>
+        <w:t xml:space="preserve"> This can lead to home-owners being disillusioned about their oil usage and can also lead to system problems such as air-locking in the houses plumbing eventually when the oil has run out. </w:t>
+      </w:r>
+    </w:p>
+    <w:p>
+      <w:pPr>
+        <w:rPr>
+          <w:rFonts w:ascii="Times New Roman" w:hAnsi="Times New Roman" w:cs="Times New Roman"/>
+        </w:rPr>
+      </w:pPr>
+      <w:r>
+        <w:rPr>
+          <w:rFonts w:ascii="Times New Roman" w:hAnsi="Times New Roman" w:cs="Times New Roman"/>
+        </w:rPr>
+        <w:t xml:space="preserve">The idea for this project has been inspired by both a love for the ‘Internet </w:t>
+      </w:r>
+      <w:proofErr w:type="gramStart"/>
+      <w:r>
+        <w:rPr>
+          <w:rFonts w:ascii="Times New Roman" w:hAnsi="Times New Roman" w:cs="Times New Roman"/>
+        </w:rPr>
+        <w:t>Of</w:t>
+      </w:r>
+      <w:proofErr w:type="gramEnd"/>
+      <w:r>
+        <w:rPr>
+          <w:rFonts w:ascii="Times New Roman" w:hAnsi="Times New Roman" w:cs="Times New Roman"/>
+        </w:rPr>
+        <w:t xml:space="preserve"> Things’ and trying to support a greener environment, and through this project I am hoping I can accomplish both for people who use oil to heat their homes.</w:t>
+      </w:r>
     </w:p>
     <w:p>
       <w:pPr>
@@ -1805,7 +1844,7 @@
 </file>
 
 <file path=customXml/itemProps1.xml><?xml version="1.0" encoding="utf-8"?>
-<ds:datastoreItem xmlns:ds="http://schemas.openxmlformats.org/officeDocument/2006/customXml" ds:itemID="{4AA79403-FC26-4455-B788-063BC4CB9247}">
+<ds:datastoreItem xmlns:ds="http://schemas.openxmlformats.org/officeDocument/2006/customXml" ds:itemID="{6A212F83-3A10-445C-8AD8-6DC62916D8E0}">
   <ds:schemaRefs>
     <ds:schemaRef ds:uri="http://schemas.openxmlformats.org/officeDocument/2006/bibliography"/>
   </ds:schemaRefs>

</xml_diff>

<commit_message>
Some changes to Project Propsal Document and Gantt Chart completed
</commit_message>
<xml_diff>
--- a/Monitoring Usage In Domestic Heating Oil Tanks.docx
+++ b/Monitoring Usage In Domestic Heating Oil Tanks.docx
@@ -888,23 +888,32 @@
       <w:pPr>
         <w:rPr>
           <w:rFonts w:ascii="Times New Roman" w:hAnsi="Times New Roman" w:cs="Times New Roman"/>
-        </w:rPr>
-      </w:pPr>
-      <w:r>
-        <w:rPr>
-          <w:rFonts w:ascii="Times New Roman" w:hAnsi="Times New Roman" w:cs="Times New Roman"/>
+          <w:sz w:val="24"/>
+          <w:szCs w:val="24"/>
+        </w:rPr>
+      </w:pPr>
+      <w:bookmarkStart w:id="0" w:name="_GoBack"/>
+      <w:r>
+        <w:rPr>
+          <w:rFonts w:ascii="Times New Roman" w:hAnsi="Times New Roman" w:cs="Times New Roman"/>
+          <w:sz w:val="24"/>
+          <w:szCs w:val="24"/>
         </w:rPr>
         <w:t>One of the major failings of the equipment used to heat a home with oil in which oil is supplied to an oil burner from a preloaded oil tank is that there is no exact indicatio</w:t>
       </w:r>
       <w:r>
         <w:rPr>
           <w:rFonts w:ascii="Times New Roman" w:hAnsi="Times New Roman" w:cs="Times New Roman"/>
+          <w:sz w:val="24"/>
+          <w:szCs w:val="24"/>
         </w:rPr>
         <w:t>n of how much oil is being used or any indication what so ever of when the tank is nearing the refill point.</w:t>
       </w:r>
       <w:r>
         <w:rPr>
           <w:rFonts w:ascii="Times New Roman" w:hAnsi="Times New Roman" w:cs="Times New Roman"/>
+          <w:sz w:val="24"/>
+          <w:szCs w:val="24"/>
         </w:rPr>
         <w:t xml:space="preserve"> This can lead to home-owners being disillusioned about their oil usage and can also lead to system problems such as air-locking in the houses plumbing eventually when the oil has run out. </w:t>
       </w:r>
@@ -913,36 +922,207 @@
       <w:pPr>
         <w:rPr>
           <w:rFonts w:ascii="Times New Roman" w:hAnsi="Times New Roman" w:cs="Times New Roman"/>
-        </w:rPr>
-      </w:pPr>
-      <w:r>
-        <w:rPr>
-          <w:rFonts w:ascii="Times New Roman" w:hAnsi="Times New Roman" w:cs="Times New Roman"/>
+          <w:sz w:val="24"/>
+          <w:szCs w:val="24"/>
+        </w:rPr>
+      </w:pPr>
+      <w:r>
+        <w:rPr>
+          <w:rFonts w:ascii="Times New Roman" w:hAnsi="Times New Roman" w:cs="Times New Roman"/>
+          <w:sz w:val="24"/>
+          <w:szCs w:val="24"/>
         </w:rPr>
         <w:t xml:space="preserve">The idea for this project has been inspired by both a love for the ‘Internet </w:t>
       </w:r>
-      <w:proofErr w:type="gramStart"/>
-      <w:r>
-        <w:rPr>
-          <w:rFonts w:ascii="Times New Roman" w:hAnsi="Times New Roman" w:cs="Times New Roman"/>
-        </w:rPr>
-        <w:t>Of</w:t>
-      </w:r>
-      <w:proofErr w:type="gramEnd"/>
-      <w:r>
-        <w:rPr>
-          <w:rFonts w:ascii="Times New Roman" w:hAnsi="Times New Roman" w:cs="Times New Roman"/>
+      <w:r>
+        <w:rPr>
+          <w:rFonts w:ascii="Times New Roman" w:hAnsi="Times New Roman" w:cs="Times New Roman"/>
+          <w:sz w:val="24"/>
+          <w:szCs w:val="24"/>
+        </w:rPr>
+        <w:t>of</w:t>
+      </w:r>
+      <w:r>
+        <w:rPr>
+          <w:rFonts w:ascii="Times New Roman" w:hAnsi="Times New Roman" w:cs="Times New Roman"/>
+          <w:sz w:val="24"/>
+          <w:szCs w:val="24"/>
         </w:rPr>
         <w:t xml:space="preserve"> Things’ and trying to support a greener environment, and through this project I am hoping I can accomplish both for people who use oil to heat their homes.</w:t>
       </w:r>
       <w:r>
         <w:rPr>
           <w:rFonts w:ascii="Times New Roman" w:hAnsi="Times New Roman" w:cs="Times New Roman"/>
+          <w:sz w:val="24"/>
+          <w:szCs w:val="24"/>
         </w:rPr>
         <w:t xml:space="preserve"> </w:t>
       </w:r>
-      <w:bookmarkStart w:id="0" w:name="_GoBack"/>
-      <w:bookmarkEnd w:id="0"/>
+      <w:r>
+        <w:rPr>
+          <w:rFonts w:ascii="Times New Roman" w:hAnsi="Times New Roman" w:cs="Times New Roman"/>
+          <w:sz w:val="24"/>
+          <w:szCs w:val="24"/>
+        </w:rPr>
+        <w:t>Chiefly I am looking at demonstrating how a small amount of circuitry and programming can tackle a big domestic problem and in turn offer some convenient</w:t>
+      </w:r>
+      <w:r>
+        <w:rPr>
+          <w:rFonts w:ascii="Times New Roman" w:hAnsi="Times New Roman" w:cs="Times New Roman"/>
+          <w:sz w:val="24"/>
+          <w:szCs w:val="24"/>
+        </w:rPr>
+        <w:t xml:space="preserve"> solution</w:t>
+      </w:r>
+      <w:r>
+        <w:rPr>
+          <w:rFonts w:ascii="Times New Roman" w:hAnsi="Times New Roman" w:cs="Times New Roman"/>
+          <w:sz w:val="24"/>
+          <w:szCs w:val="24"/>
+        </w:rPr>
+        <w:t xml:space="preserve"> for affected home owners.</w:t>
+      </w:r>
+    </w:p>
+    <w:p>
+      <w:pPr>
+        <w:rPr>
+          <w:rFonts w:ascii="Times New Roman" w:hAnsi="Times New Roman" w:cs="Times New Roman"/>
+          <w:sz w:val="24"/>
+          <w:szCs w:val="24"/>
+        </w:rPr>
+      </w:pPr>
+      <w:r>
+        <w:rPr>
+          <w:rFonts w:ascii="Times New Roman" w:hAnsi="Times New Roman" w:cs="Times New Roman"/>
+          <w:sz w:val="24"/>
+          <w:szCs w:val="24"/>
+        </w:rPr>
+        <w:t xml:space="preserve">I will couple effective data analysis with an </w:t>
+      </w:r>
+      <w:r>
+        <w:rPr>
+          <w:rFonts w:ascii="Times New Roman" w:hAnsi="Times New Roman" w:cs="Times New Roman"/>
+          <w:sz w:val="24"/>
+          <w:szCs w:val="24"/>
+        </w:rPr>
+        <w:t>extremely</w:t>
+      </w:r>
+      <w:r>
+        <w:rPr>
+          <w:rFonts w:ascii="Times New Roman" w:hAnsi="Times New Roman" w:cs="Times New Roman"/>
+          <w:sz w:val="24"/>
+          <w:szCs w:val="24"/>
+        </w:rPr>
+        <w:t xml:space="preserve"> user friendly User Interface by using up to date sensors, development </w:t>
+      </w:r>
+      <w:r>
+        <w:rPr>
+          <w:rFonts w:ascii="Times New Roman" w:hAnsi="Times New Roman" w:cs="Times New Roman"/>
+          <w:sz w:val="24"/>
+          <w:szCs w:val="24"/>
+        </w:rPr>
+        <w:t>platforms and heavily modified open source software frameworks to achieve as high of a standard of prototype as possible.</w:t>
+      </w:r>
+    </w:p>
+    <w:p>
+      <w:pPr>
+        <w:rPr>
+          <w:rFonts w:ascii="Times New Roman" w:hAnsi="Times New Roman" w:cs="Times New Roman"/>
+          <w:sz w:val="24"/>
+          <w:szCs w:val="24"/>
+        </w:rPr>
+      </w:pPr>
+      <w:r>
+        <w:rPr>
+          <w:rFonts w:ascii="Times New Roman" w:hAnsi="Times New Roman" w:cs="Times New Roman"/>
+          <w:sz w:val="24"/>
+          <w:szCs w:val="24"/>
+        </w:rPr>
+        <w:t xml:space="preserve">The device will use Ultrasonic distance measuring to detect the oil level in the tank and that information will be written to a local database and stored along with other information like the time, date and surrounding temperature. I will use an attractive open source framework called </w:t>
+      </w:r>
+      <w:r>
+        <w:rPr>
+          <w:rFonts w:ascii="Times New Roman" w:hAnsi="Times New Roman" w:cs="Times New Roman"/>
+          <w:sz w:val="24"/>
+          <w:szCs w:val="24"/>
+        </w:rPr>
+        <w:t>“</w:t>
+      </w:r>
+      <w:r>
+        <w:rPr>
+          <w:rFonts w:ascii="Times New Roman" w:hAnsi="Times New Roman" w:cs="Times New Roman"/>
+          <w:sz w:val="24"/>
+          <w:szCs w:val="24"/>
+        </w:rPr>
+        <w:t>Dashing</w:t>
+      </w:r>
+      <w:r>
+        <w:rPr>
+          <w:rFonts w:ascii="Times New Roman" w:hAnsi="Times New Roman" w:cs="Times New Roman"/>
+          <w:sz w:val="24"/>
+          <w:szCs w:val="24"/>
+        </w:rPr>
+        <w:t xml:space="preserve">” </w:t>
+      </w:r>
+      <w:r>
+        <w:rPr>
+          <w:rFonts w:ascii="Times New Roman" w:hAnsi="Times New Roman" w:cs="Times New Roman"/>
+          <w:sz w:val="24"/>
+          <w:szCs w:val="24"/>
+        </w:rPr>
+        <w:t xml:space="preserve">to gather the information from the data base and display it in a </w:t>
+      </w:r>
+      <w:r>
+        <w:rPr>
+          <w:rFonts w:ascii="Times New Roman" w:hAnsi="Times New Roman" w:cs="Times New Roman"/>
+          <w:sz w:val="24"/>
+          <w:szCs w:val="24"/>
+        </w:rPr>
+        <w:t>user-friendly manner so that the home owner is always up to date and informed of the status of their oil tank. Time permitting, I also intend to go a step further and offer features like compared prices in oil in the home owner’s location.</w:t>
+      </w:r>
+    </w:p>
+    <w:p>
+      <w:pPr>
+        <w:rPr>
+          <w:rFonts w:ascii="Times New Roman" w:hAnsi="Times New Roman" w:cs="Times New Roman"/>
+          <w:sz w:val="24"/>
+          <w:szCs w:val="24"/>
+        </w:rPr>
+      </w:pPr>
+      <w:r>
+        <w:rPr>
+          <w:rFonts w:ascii="Times New Roman" w:hAnsi="Times New Roman" w:cs="Times New Roman"/>
+          <w:sz w:val="24"/>
+          <w:szCs w:val="24"/>
+        </w:rPr>
+        <w:t>My name is Robert O Driscoll and I am a final year student in Computer and Electronic engineering in GMIT. My final year project aims to display</w:t>
+      </w:r>
+      <w:r>
+        <w:rPr>
+          <w:rFonts w:ascii="Times New Roman" w:hAnsi="Times New Roman" w:cs="Times New Roman"/>
+          <w:sz w:val="24"/>
+          <w:szCs w:val="24"/>
+        </w:rPr>
+        <w:t xml:space="preserve"> my ability to approach a problem and use </w:t>
+      </w:r>
+      <w:r>
+        <w:rPr>
+          <w:rFonts w:ascii="Times New Roman" w:hAnsi="Times New Roman" w:cs="Times New Roman"/>
+          <w:sz w:val="24"/>
+          <w:szCs w:val="24"/>
+        </w:rPr>
+        <w:t>the hardware and software knowledge I have gained here in GMIT through lectures, labs and work placement coupled with my own experience in IT support to produce the highest quality project as possible.</w:t>
+      </w:r>
+    </w:p>
+    <w:bookmarkEnd w:id="0"/>
+    <w:p>
+      <w:pPr>
+        <w:rPr>
+          <w:rFonts w:ascii="Times New Roman" w:hAnsi="Times New Roman" w:cs="Times New Roman"/>
+          <w:sz w:val="24"/>
+          <w:szCs w:val="24"/>
+        </w:rPr>
+      </w:pPr>
     </w:p>
     <w:sectPr>
       <w:footerReference w:type="default" r:id="rId8"/>
@@ -1837,7 +2017,7 @@
 </file>
 
 <file path=customXml/itemProps1.xml><?xml version="1.0" encoding="utf-8"?>
-<ds:datastoreItem xmlns:ds="http://schemas.openxmlformats.org/officeDocument/2006/customXml" ds:itemID="{4796BE6D-A742-40EE-946E-633069F06C04}">
+<ds:datastoreItem xmlns:ds="http://schemas.openxmlformats.org/officeDocument/2006/customXml" ds:itemID="{1F26E60E-DB5D-4D54-BC16-36D2BBF77929}">
   <ds:schemaRefs>
     <ds:schemaRef ds:uri="http://schemas.openxmlformats.org/officeDocument/2006/bibliography"/>
   </ds:schemaRefs>

</xml_diff>